<commit_message>
DESC on notifs and quality of life
</commit_message>
<xml_diff>
--- a/backend/hr_backend/templates/Autorisation d'absence hors periode de vacances/Autorisation d'absence hors periode de vacances.docx
+++ b/backend/hr_backend/templates/Autorisation d'absence hors periode de vacances/Autorisation d'absence hors periode de vacances.docx
@@ -333,7 +333,25 @@
           <w:szCs w:val="28"/>
           <w:lang w:bidi="ar-MA"/>
         </w:rPr>
-        <w:t>${obj_abs}</w:t>
+        <w:t>${</w:t>
+      </w:r>
+      <w:r>
+        <w:rPr>
+          <w:rFonts w:cstheme="minorHAnsi"/>
+          <w:sz w:val="28"/>
+          <w:szCs w:val="28"/>
+          <w:lang w:bidi="ar-MA"/>
+        </w:rPr>
+        <w:t>_CO</w:t>
+      </w:r>
+      <w:r>
+        <w:rPr>
+          <w:rFonts w:cstheme="minorHAnsi"/>
+          <w:sz w:val="28"/>
+          <w:szCs w:val="28"/>
+          <w:lang w:bidi="ar-MA"/>
+        </w:rPr>
+        <w:t>obj_abs}</w:t>
       </w:r>
     </w:p>
     <w:p>

</xml_diff>